<commit_message>
Revert "Update ZER DA CMS.docx"
This reverts commit ec7e9cad6b9e52c1bf178dfcb91ca9b3d7c3a8ce.
</commit_message>
<xml_diff>
--- a/ZER DA CMS.docx
+++ b/ZER DA CMS.docx
@@ -10,7 +10,10 @@
         <w:t>-ZER DA CMS? (IGOR)</w:t>
       </w:r>
     </w:p>
-    <w:p/>
+    <w:p>
+      <w:bookmarkStart w:id="0" w:name="_GoBack"/>
+      <w:bookmarkEnd w:id="0"/>
+    </w:p>
     <w:p/>
     <w:p/>
     <w:p>
@@ -32,13 +35,7 @@
         <w:t>-NON ERABILTZEN DA? (DIEGO)</w:t>
       </w:r>
     </w:p>
-    <w:p>
-      <w:r>
-        <w:t>Yo q se</w:t>
-      </w:r>
-      <w:bookmarkStart w:id="0" w:name="_GoBack"/>
-      <w:bookmarkEnd w:id="0"/>
-    </w:p>
+    <w:p/>
     <w:sectPr>
       <w:pgSz w:w="11906" w:h="16838"/>
       <w:pgMar w:top="1417" w:right="1701" w:bottom="1417" w:left="1701" w:header="708" w:footer="708" w:gutter="0"/>

</xml_diff>